<commit_message>
update document phase 2
</commit_message>
<xml_diff>
--- a/Documents/BCTN_tuanp1150_v2.docx
+++ b/Documents/BCTN_tuanp1150_v2.docx
@@ -620,6 +620,14 @@
       <w:tblPr>
         <w:tblStyle w:val="TableGrid"/>
         <w:tblW w:w="0" w:type="auto"/>
+        <w:tblBorders>
+          <w:top w:val="single" w:sz="4" w:space="0" w:color="auto"/>
+          <w:left w:val="single" w:sz="4" w:space="0" w:color="auto"/>
+          <w:bottom w:val="single" w:sz="4" w:space="0" w:color="auto"/>
+          <w:right w:val="single" w:sz="4" w:space="0" w:color="auto"/>
+          <w:insideH w:val="single" w:sz="4" w:space="0" w:color="auto"/>
+          <w:insideV w:val="single" w:sz="4" w:space="0" w:color="auto"/>
+        </w:tblBorders>
         <w:tblLook w:val="04A0"/>
       </w:tblPr>
       <w:tblGrid>
@@ -1120,6 +1128,14 @@
         <w:tblStyle w:val="TableGrid"/>
         <w:tblW w:w="0" w:type="auto"/>
         <w:jc w:val="center"/>
+        <w:tblBorders>
+          <w:top w:val="none" w:sz="0" w:space="0" w:color="auto"/>
+          <w:left w:val="none" w:sz="0" w:space="0" w:color="auto"/>
+          <w:bottom w:val="none" w:sz="0" w:space="0" w:color="auto"/>
+          <w:right w:val="none" w:sz="0" w:space="0" w:color="auto"/>
+          <w:insideH w:val="none" w:sz="0" w:space="0" w:color="auto"/>
+          <w:insideV w:val="none" w:sz="0" w:space="0" w:color="auto"/>
+        </w:tblBorders>
         <w:tblLook w:val="04A0"/>
       </w:tblPr>
       <w:tblGrid>
@@ -1285,7 +1301,7 @@
         </w:rPr>
         <w:fldChar w:fldCharType="separate"/>
       </w:r>
-      <w:hyperlink w:anchor="_Toc334257091" w:history="1">
+      <w:hyperlink w:anchor="_Toc334263925" w:history="1">
         <w:r>
           <w:rPr>
             <w:rStyle w:val="Hyperlink"/>
@@ -1357,7 +1373,7 @@
             <w:noProof/>
             <w:webHidden/>
           </w:rPr>
-          <w:instrText xml:space="preserve"> PAGEREF _Toc334257091 \h </w:instrText>
+          <w:instrText xml:space="preserve"> PAGEREF _Toc334263925 \h </w:instrText>
         </w:r>
         <w:r>
           <w:rPr>
@@ -1399,7 +1415,7 @@
           <w:noProof/>
         </w:rPr>
       </w:pPr>
-      <w:hyperlink w:anchor="_Toc334257092" w:history="1">
+      <w:hyperlink w:anchor="_Toc334263926" w:history="1">
         <w:r>
           <w:rPr>
             <w:rStyle w:val="Hyperlink"/>
@@ -1516,7 +1532,7 @@
             <w:noProof/>
             <w:webHidden/>
           </w:rPr>
-          <w:instrText xml:space="preserve"> PAGEREF _Toc334257092 \h </w:instrText>
+          <w:instrText xml:space="preserve"> PAGEREF _Toc334263926 \h </w:instrText>
         </w:r>
         <w:r>
           <w:rPr>
@@ -1558,7 +1574,7 @@
           <w:noProof/>
         </w:rPr>
       </w:pPr>
-      <w:hyperlink w:anchor="_Toc334257093" w:history="1">
+      <w:hyperlink w:anchor="_Toc334263927" w:history="1">
         <w:r>
           <w:rPr>
             <w:rStyle w:val="Hyperlink"/>
@@ -1735,7 +1751,7 @@
             <w:noProof/>
             <w:webHidden/>
           </w:rPr>
-          <w:instrText xml:space="preserve"> PAGEREF _Toc334257093 \h </w:instrText>
+          <w:instrText xml:space="preserve"> PAGEREF _Toc334263927 \h </w:instrText>
         </w:r>
         <w:r>
           <w:rPr>
@@ -1777,7 +1793,7 @@
           <w:noProof/>
         </w:rPr>
       </w:pPr>
-      <w:hyperlink w:anchor="_Toc334257094" w:history="1">
+      <w:hyperlink w:anchor="_Toc334263928" w:history="1">
         <w:r>
           <w:rPr>
             <w:rStyle w:val="Hyperlink"/>
@@ -1894,7 +1910,7 @@
             <w:noProof/>
             <w:webHidden/>
           </w:rPr>
-          <w:instrText xml:space="preserve"> PAGEREF _Toc334257094 \h </w:instrText>
+          <w:instrText xml:space="preserve"> PAGEREF _Toc334263928 \h </w:instrText>
         </w:r>
         <w:r>
           <w:rPr>
@@ -1936,7 +1952,7 @@
           <w:noProof/>
         </w:rPr>
       </w:pPr>
-      <w:hyperlink w:anchor="_Toc334257095" w:history="1">
+      <w:hyperlink w:anchor="_Toc334263929" w:history="1">
         <w:r>
           <w:rPr>
             <w:rStyle w:val="Hyperlink"/>
@@ -2038,7 +2054,7 @@
             <w:noProof/>
             <w:webHidden/>
           </w:rPr>
-          <w:instrText xml:space="preserve"> PAGEREF _Toc334257095 \h </w:instrText>
+          <w:instrText xml:space="preserve"> PAGEREF _Toc334263929 \h </w:instrText>
         </w:r>
         <w:r>
           <w:rPr>
@@ -2080,7 +2096,7 @@
           <w:noProof/>
         </w:rPr>
       </w:pPr>
-      <w:hyperlink w:anchor="_Toc334257096" w:history="1">
+      <w:hyperlink w:anchor="_Toc334263930" w:history="1">
         <w:r>
           <w:rPr>
             <w:rStyle w:val="Hyperlink"/>
@@ -2212,7 +2228,7 @@
             <w:noProof/>
             <w:webHidden/>
           </w:rPr>
-          <w:instrText xml:space="preserve"> PAGEREF _Toc334257096 \h </w:instrText>
+          <w:instrText xml:space="preserve"> PAGEREF _Toc334263930 \h </w:instrText>
         </w:r>
         <w:r>
           <w:rPr>
@@ -2254,7 +2270,7 @@
           <w:noProof/>
         </w:rPr>
       </w:pPr>
-      <w:hyperlink w:anchor="_Toc334257097" w:history="1">
+      <w:hyperlink w:anchor="_Toc334263931" w:history="1">
         <w:r>
           <w:rPr>
             <w:rStyle w:val="Hyperlink"/>
@@ -2341,7 +2357,7 @@
             <w:noProof/>
             <w:webHidden/>
           </w:rPr>
-          <w:instrText xml:space="preserve"> PAGEREF _Toc334257097 \h </w:instrText>
+          <w:instrText xml:space="preserve"> PAGEREF _Toc334263931 \h </w:instrText>
         </w:r>
         <w:r>
           <w:rPr>
@@ -2383,7 +2399,7 @@
           <w:noProof/>
         </w:rPr>
       </w:pPr>
-      <w:hyperlink w:anchor="_Toc334257098" w:history="1">
+      <w:hyperlink w:anchor="_Toc334263932" w:history="1">
         <w:r>
           <w:rPr>
             <w:rStyle w:val="Hyperlink"/>
@@ -2470,7 +2486,7 @@
             <w:noProof/>
             <w:webHidden/>
           </w:rPr>
-          <w:instrText xml:space="preserve"> PAGEREF _Toc334257098 \h </w:instrText>
+          <w:instrText xml:space="preserve"> PAGEREF _Toc334263932 \h </w:instrText>
         </w:r>
         <w:r>
           <w:rPr>
@@ -2512,7 +2528,7 @@
           <w:noProof/>
         </w:rPr>
       </w:pPr>
-      <w:hyperlink w:anchor="_Toc334257099" w:history="1">
+      <w:hyperlink w:anchor="_Toc334263933" w:history="1">
         <w:r>
           <w:rPr>
             <w:rStyle w:val="Hyperlink"/>
@@ -2584,7 +2600,7 @@
             <w:noProof/>
             <w:webHidden/>
           </w:rPr>
-          <w:instrText xml:space="preserve"> PAGEREF _Toc334257099 \h </w:instrText>
+          <w:instrText xml:space="preserve"> PAGEREF _Toc334263933 \h </w:instrText>
         </w:r>
         <w:r>
           <w:rPr>
@@ -2626,7 +2642,7 @@
           <w:noProof/>
         </w:rPr>
       </w:pPr>
-      <w:hyperlink w:anchor="_Toc334257100" w:history="1">
+      <w:hyperlink w:anchor="_Toc334263934" w:history="1">
         <w:r>
           <w:rPr>
             <w:rStyle w:val="Hyperlink"/>
@@ -2683,7 +2699,7 @@
             <w:noProof/>
             <w:webHidden/>
           </w:rPr>
-          <w:instrText xml:space="preserve"> PAGEREF _Toc334257100 \h </w:instrText>
+          <w:instrText xml:space="preserve"> PAGEREF _Toc334263934 \h </w:instrText>
         </w:r>
         <w:r>
           <w:rPr>
@@ -2725,7 +2741,7 @@
           <w:noProof/>
         </w:rPr>
       </w:pPr>
-      <w:hyperlink w:anchor="_Toc334257101" w:history="1">
+      <w:hyperlink w:anchor="_Toc334263935" w:history="1">
         <w:r>
           <w:rPr>
             <w:rStyle w:val="Hyperlink"/>
@@ -2797,7 +2813,7 @@
             <w:noProof/>
             <w:webHidden/>
           </w:rPr>
-          <w:instrText xml:space="preserve"> PAGEREF _Toc334257101 \h </w:instrText>
+          <w:instrText xml:space="preserve"> PAGEREF _Toc334263935 \h </w:instrText>
         </w:r>
         <w:r>
           <w:rPr>
@@ -2839,7 +2855,7 @@
           <w:noProof/>
         </w:rPr>
       </w:pPr>
-      <w:hyperlink w:anchor="_Toc334257102" w:history="1">
+      <w:hyperlink w:anchor="_Toc334263936" w:history="1">
         <w:r>
           <w:rPr>
             <w:rStyle w:val="Hyperlink"/>
@@ -2956,7 +2972,7 @@
             <w:noProof/>
             <w:webHidden/>
           </w:rPr>
-          <w:instrText xml:space="preserve"> PAGEREF _Toc334257102 \h </w:instrText>
+          <w:instrText xml:space="preserve"> PAGEREF _Toc334263936 \h </w:instrText>
         </w:r>
         <w:r>
           <w:rPr>
@@ -2998,7 +3014,7 @@
           <w:noProof/>
         </w:rPr>
       </w:pPr>
-      <w:hyperlink w:anchor="_Toc334257103" w:history="1">
+      <w:hyperlink w:anchor="_Toc334263937" w:history="1">
         <w:r>
           <w:rPr>
             <w:rStyle w:val="Hyperlink"/>
@@ -3025,7 +3041,7 @@
             <w:noProof/>
             <w:webHidden/>
           </w:rPr>
-          <w:instrText xml:space="preserve"> PAGEREF _Toc334257103 \h </w:instrText>
+          <w:instrText xml:space="preserve"> PAGEREF _Toc334263937 \h </w:instrText>
         </w:r>
         <w:r>
           <w:rPr>
@@ -3067,7 +3083,7 @@
           <w:noProof/>
         </w:rPr>
       </w:pPr>
-      <w:hyperlink w:anchor="_Toc334257104" w:history="1">
+      <w:hyperlink w:anchor="_Toc334263938" w:history="1">
         <w:r>
           <w:rPr>
             <w:rStyle w:val="Hyperlink"/>
@@ -3109,7 +3125,7 @@
             <w:noProof/>
             <w:webHidden/>
           </w:rPr>
-          <w:instrText xml:space="preserve"> PAGEREF _Toc334257104 \h </w:instrText>
+          <w:instrText xml:space="preserve"> PAGEREF _Toc334263938 \h </w:instrText>
         </w:r>
         <w:r>
           <w:rPr>
@@ -3151,7 +3167,7 @@
           <w:noProof/>
         </w:rPr>
       </w:pPr>
-      <w:hyperlink w:anchor="_Toc334257105" w:history="1">
+      <w:hyperlink w:anchor="_Toc334263939" w:history="1">
         <w:r>
           <w:rPr>
             <w:rStyle w:val="Hyperlink"/>
@@ -3268,7 +3284,7 @@
             <w:noProof/>
             <w:webHidden/>
           </w:rPr>
-          <w:instrText xml:space="preserve"> PAGEREF _Toc334257105 \h </w:instrText>
+          <w:instrText xml:space="preserve"> PAGEREF _Toc334263939 \h </w:instrText>
         </w:r>
         <w:r>
           <w:rPr>
@@ -3310,7 +3326,7 @@
           <w:noProof/>
         </w:rPr>
       </w:pPr>
-      <w:hyperlink w:anchor="_Toc334257106" w:history="1">
+      <w:hyperlink w:anchor="_Toc334263940" w:history="1">
         <w:r>
           <w:rPr>
             <w:rStyle w:val="Hyperlink"/>
@@ -3382,7 +3398,7 @@
             <w:noProof/>
             <w:webHidden/>
           </w:rPr>
-          <w:instrText xml:space="preserve"> PAGEREF _Toc334257106 \h </w:instrText>
+          <w:instrText xml:space="preserve"> PAGEREF _Toc334263940 \h </w:instrText>
         </w:r>
         <w:r>
           <w:rPr>
@@ -3424,7 +3440,7 @@
           <w:noProof/>
         </w:rPr>
       </w:pPr>
-      <w:hyperlink w:anchor="_Toc334257107" w:history="1">
+      <w:hyperlink w:anchor="_Toc334263941" w:history="1">
         <w:r>
           <w:rPr>
             <w:rStyle w:val="Hyperlink"/>
@@ -3466,7 +3482,7 @@
             <w:noProof/>
             <w:webHidden/>
           </w:rPr>
-          <w:instrText xml:space="preserve"> PAGEREF _Toc334257107 \h </w:instrText>
+          <w:instrText xml:space="preserve"> PAGEREF _Toc334263941 \h </w:instrText>
         </w:r>
         <w:r>
           <w:rPr>
@@ -3508,7 +3524,7 @@
           <w:noProof/>
         </w:rPr>
       </w:pPr>
-      <w:hyperlink w:anchor="_Toc334257108" w:history="1">
+      <w:hyperlink w:anchor="_Toc334263942" w:history="1">
         <w:r>
           <w:rPr>
             <w:rStyle w:val="Hyperlink"/>
@@ -3625,7 +3641,7 @@
             <w:noProof/>
             <w:webHidden/>
           </w:rPr>
-          <w:instrText xml:space="preserve"> PAGEREF _Toc334257108 \h </w:instrText>
+          <w:instrText xml:space="preserve"> PAGEREF _Toc334263942 \h </w:instrText>
         </w:r>
         <w:r>
           <w:rPr>
@@ -3667,7 +3683,7 @@
           <w:noProof/>
         </w:rPr>
       </w:pPr>
-      <w:hyperlink w:anchor="_Toc334257109" w:history="1">
+      <w:hyperlink w:anchor="_Toc334263943" w:history="1">
         <w:r>
           <w:rPr>
             <w:rStyle w:val="Hyperlink"/>
@@ -3754,7 +3770,7 @@
             <w:noProof/>
             <w:webHidden/>
           </w:rPr>
-          <w:instrText xml:space="preserve"> PAGEREF _Toc334257109 \h </w:instrText>
+          <w:instrText xml:space="preserve"> PAGEREF _Toc334263943 \h </w:instrText>
         </w:r>
         <w:r>
           <w:rPr>
@@ -3796,7 +3812,7 @@
           <w:noProof/>
         </w:rPr>
       </w:pPr>
-      <w:hyperlink w:anchor="_Toc334257110" w:history="1">
+      <w:hyperlink w:anchor="_Toc334263944" w:history="1">
         <w:r>
           <w:rPr>
             <w:rStyle w:val="Hyperlink"/>
@@ -3868,7 +3884,7 @@
             <w:noProof/>
             <w:webHidden/>
           </w:rPr>
-          <w:instrText xml:space="preserve"> PAGEREF _Toc334257110 \h </w:instrText>
+          <w:instrText xml:space="preserve"> PAGEREF _Toc334263944 \h </w:instrText>
         </w:r>
         <w:r>
           <w:rPr>
@@ -3910,7 +3926,7 @@
           <w:noProof/>
         </w:rPr>
       </w:pPr>
-      <w:hyperlink w:anchor="_Toc334257111" w:history="1">
+      <w:hyperlink w:anchor="_Toc334263945" w:history="1">
         <w:r>
           <w:rPr>
             <w:rStyle w:val="Hyperlink"/>
@@ -3952,7 +3968,7 @@
             <w:noProof/>
             <w:webHidden/>
           </w:rPr>
-          <w:instrText xml:space="preserve"> PAGEREF _Toc334257111 \h </w:instrText>
+          <w:instrText xml:space="preserve"> PAGEREF _Toc334263945 \h </w:instrText>
         </w:r>
         <w:r>
           <w:rPr>
@@ -3994,7 +4010,7 @@
           <w:noProof/>
         </w:rPr>
       </w:pPr>
-      <w:hyperlink w:anchor="_Toc334257112" w:history="1">
+      <w:hyperlink w:anchor="_Toc334263946" w:history="1">
         <w:r>
           <w:rPr>
             <w:rStyle w:val="Hyperlink"/>
@@ -4066,7 +4082,7 @@
             <w:noProof/>
             <w:webHidden/>
           </w:rPr>
-          <w:instrText xml:space="preserve"> PAGEREF _Toc334257112 \h </w:instrText>
+          <w:instrText xml:space="preserve"> PAGEREF _Toc334263946 \h </w:instrText>
         </w:r>
         <w:r>
           <w:rPr>
@@ -4108,7 +4124,7 @@
           <w:noProof/>
         </w:rPr>
       </w:pPr>
-      <w:hyperlink w:anchor="_Toc334257113" w:history="1">
+      <w:hyperlink w:anchor="_Toc334263947" w:history="1">
         <w:r>
           <w:rPr>
             <w:rStyle w:val="Hyperlink"/>
@@ -4180,7 +4196,7 @@
             <w:noProof/>
             <w:webHidden/>
           </w:rPr>
-          <w:instrText xml:space="preserve"> PAGEREF _Toc334257113 \h </w:instrText>
+          <w:instrText xml:space="preserve"> PAGEREF _Toc334263947 \h </w:instrText>
         </w:r>
         <w:r>
           <w:rPr>
@@ -4222,7 +4238,7 @@
           <w:noProof/>
         </w:rPr>
       </w:pPr>
-      <w:hyperlink w:anchor="_Toc334257114" w:history="1">
+      <w:hyperlink w:anchor="_Toc334263948" w:history="1">
         <w:r>
           <w:rPr>
             <w:rStyle w:val="Hyperlink"/>
@@ -4399,7 +4415,7 @@
             <w:noProof/>
             <w:webHidden/>
           </w:rPr>
-          <w:instrText xml:space="preserve"> PAGEREF _Toc334257114 \h </w:instrText>
+          <w:instrText xml:space="preserve"> PAGEREF _Toc334263948 \h </w:instrText>
         </w:r>
         <w:r>
           <w:rPr>
@@ -4441,7 +4457,7 @@
           <w:noProof/>
         </w:rPr>
       </w:pPr>
-      <w:hyperlink w:anchor="_Toc334257115" w:history="1">
+      <w:hyperlink w:anchor="_Toc334263949" w:history="1">
         <w:r>
           <w:rPr>
             <w:rStyle w:val="Hyperlink"/>
@@ -4521,7 +4537,7 @@
             <w:noProof/>
             <w:webHidden/>
           </w:rPr>
-          <w:instrText xml:space="preserve"> PAGEREF _Toc334257115 \h </w:instrText>
+          <w:instrText xml:space="preserve"> PAGEREF _Toc334263949 \h </w:instrText>
         </w:r>
         <w:r>
           <w:rPr>
@@ -4563,7 +4579,7 @@
           <w:noProof/>
         </w:rPr>
       </w:pPr>
-      <w:hyperlink w:anchor="_Toc334257116" w:history="1">
+      <w:hyperlink w:anchor="_Toc334263950" w:history="1">
         <w:r>
           <w:rPr>
             <w:rStyle w:val="Hyperlink"/>
@@ -4620,7 +4636,7 @@
             <w:noProof/>
             <w:webHidden/>
           </w:rPr>
-          <w:instrText xml:space="preserve"> PAGEREF _Toc334257116 \h </w:instrText>
+          <w:instrText xml:space="preserve"> PAGEREF _Toc334263950 \h </w:instrText>
         </w:r>
         <w:r>
           <w:rPr>
@@ -4662,7 +4678,7 @@
           <w:noProof/>
         </w:rPr>
       </w:pPr>
-      <w:hyperlink w:anchor="_Toc334257117" w:history="1">
+      <w:hyperlink w:anchor="_Toc334263951" w:history="1">
         <w:r>
           <w:rPr>
             <w:rStyle w:val="Hyperlink"/>
@@ -4704,7 +4720,7 @@
             <w:noProof/>
             <w:webHidden/>
           </w:rPr>
-          <w:instrText xml:space="preserve"> PAGEREF _Toc334257117 \h </w:instrText>
+          <w:instrText xml:space="preserve"> PAGEREF _Toc334263951 \h </w:instrText>
         </w:r>
         <w:r>
           <w:rPr>
@@ -4746,7 +4762,7 @@
           <w:noProof/>
         </w:rPr>
       </w:pPr>
-      <w:hyperlink w:anchor="_Toc334257118" w:history="1">
+      <w:hyperlink w:anchor="_Toc334263952" w:history="1">
         <w:r>
           <w:rPr>
             <w:rStyle w:val="Hyperlink"/>
@@ -4833,7 +4849,7 @@
             <w:noProof/>
             <w:webHidden/>
           </w:rPr>
-          <w:instrText xml:space="preserve"> PAGEREF _Toc334257118 \h </w:instrText>
+          <w:instrText xml:space="preserve"> PAGEREF _Toc334263952 \h </w:instrText>
         </w:r>
         <w:r>
           <w:rPr>
@@ -4875,7 +4891,7 @@
           <w:noProof/>
         </w:rPr>
       </w:pPr>
-      <w:hyperlink w:anchor="_Toc334257119" w:history="1">
+      <w:hyperlink w:anchor="_Toc334263953" w:history="1">
         <w:r>
           <w:rPr>
             <w:rStyle w:val="Hyperlink"/>
@@ -4992,7 +5008,7 @@
             <w:noProof/>
             <w:webHidden/>
           </w:rPr>
-          <w:instrText xml:space="preserve"> PAGEREF _Toc334257119 \h </w:instrText>
+          <w:instrText xml:space="preserve"> PAGEREF _Toc334263953 \h </w:instrText>
         </w:r>
         <w:r>
           <w:rPr>
@@ -5034,7 +5050,7 @@
           <w:noProof/>
         </w:rPr>
       </w:pPr>
-      <w:hyperlink w:anchor="_Toc334257120" w:history="1">
+      <w:hyperlink w:anchor="_Toc334263954" w:history="1">
         <w:r>
           <w:rPr>
             <w:rStyle w:val="Hyperlink"/>
@@ -5106,7 +5122,7 @@
             <w:noProof/>
             <w:webHidden/>
           </w:rPr>
-          <w:instrText xml:space="preserve"> PAGEREF _Toc334257120 \h </w:instrText>
+          <w:instrText xml:space="preserve"> PAGEREF _Toc334263954 \h </w:instrText>
         </w:r>
         <w:r>
           <w:rPr>
@@ -5148,7 +5164,7 @@
           <w:noProof/>
         </w:rPr>
       </w:pPr>
-      <w:hyperlink w:anchor="_Toc334257121" w:history="1">
+      <w:hyperlink w:anchor="_Toc334263955" w:history="1">
         <w:r>
           <w:rPr>
             <w:rStyle w:val="Hyperlink"/>
@@ -5205,7 +5221,7 @@
             <w:noProof/>
             <w:webHidden/>
           </w:rPr>
-          <w:instrText xml:space="preserve"> PAGEREF _Toc334257121 \h </w:instrText>
+          <w:instrText xml:space="preserve"> PAGEREF _Toc334263955 \h </w:instrText>
         </w:r>
         <w:r>
           <w:rPr>
@@ -5247,7 +5263,7 @@
           <w:noProof/>
         </w:rPr>
       </w:pPr>
-      <w:hyperlink w:anchor="_Toc334257122" w:history="1">
+      <w:hyperlink w:anchor="_Toc334263956" w:history="1">
         <w:r>
           <w:rPr>
             <w:rStyle w:val="Hyperlink"/>
@@ -5349,7 +5365,7 @@
             <w:noProof/>
             <w:webHidden/>
           </w:rPr>
-          <w:instrText xml:space="preserve"> PAGEREF _Toc334257122 \h </w:instrText>
+          <w:instrText xml:space="preserve"> PAGEREF _Toc334263956 \h </w:instrText>
         </w:r>
         <w:r>
           <w:rPr>
@@ -5391,7 +5407,7 @@
           <w:noProof/>
         </w:rPr>
       </w:pPr>
-      <w:hyperlink w:anchor="_Toc334257123" w:history="1">
+      <w:hyperlink w:anchor="_Toc334263957" w:history="1">
         <w:r>
           <w:rPr>
             <w:rStyle w:val="Hyperlink"/>
@@ -5493,7 +5509,7 @@
             <w:noProof/>
             <w:webHidden/>
           </w:rPr>
-          <w:instrText xml:space="preserve"> PAGEREF _Toc334257123 \h </w:instrText>
+          <w:instrText xml:space="preserve"> PAGEREF _Toc334263957 \h </w:instrText>
         </w:r>
         <w:r>
           <w:rPr>
@@ -5535,7 +5551,7 @@
           <w:noProof/>
         </w:rPr>
       </w:pPr>
-      <w:hyperlink w:anchor="_Toc334257124" w:history="1">
+      <w:hyperlink w:anchor="_Toc334263958" w:history="1">
         <w:r>
           <w:rPr>
             <w:rStyle w:val="Hyperlink"/>
@@ -5652,7 +5668,7 @@
             <w:noProof/>
             <w:webHidden/>
           </w:rPr>
-          <w:instrText xml:space="preserve"> PAGEREF _Toc334257124 \h </w:instrText>
+          <w:instrText xml:space="preserve"> PAGEREF _Toc334263958 \h </w:instrText>
         </w:r>
         <w:r>
           <w:rPr>
@@ -5694,7 +5710,7 @@
           <w:noProof/>
         </w:rPr>
       </w:pPr>
-      <w:hyperlink w:anchor="_Toc334257125" w:history="1">
+      <w:hyperlink w:anchor="_Toc334263959" w:history="1">
         <w:r>
           <w:rPr>
             <w:rStyle w:val="Hyperlink"/>
@@ -5751,7 +5767,7 @@
             <w:noProof/>
             <w:webHidden/>
           </w:rPr>
-          <w:instrText xml:space="preserve"> PAGEREF _Toc334257125 \h </w:instrText>
+          <w:instrText xml:space="preserve"> PAGEREF _Toc334263959 \h </w:instrText>
         </w:r>
         <w:r>
           <w:rPr>
@@ -5793,7 +5809,7 @@
           <w:noProof/>
         </w:rPr>
       </w:pPr>
-      <w:hyperlink w:anchor="_Toc334257126" w:history="1">
+      <w:hyperlink w:anchor="_Toc334263960" w:history="1">
         <w:r>
           <w:rPr>
             <w:rStyle w:val="Hyperlink"/>
@@ -5835,7 +5851,7 @@
             <w:noProof/>
             <w:webHidden/>
           </w:rPr>
-          <w:instrText xml:space="preserve"> PAGEREF _Toc334257126 \h </w:instrText>
+          <w:instrText xml:space="preserve"> PAGEREF _Toc334263960 \h </w:instrText>
         </w:r>
         <w:r>
           <w:rPr>
@@ -5877,7 +5893,7 @@
           <w:noProof/>
         </w:rPr>
       </w:pPr>
-      <w:hyperlink w:anchor="_Toc334257127" w:history="1">
+      <w:hyperlink w:anchor="_Toc334263961" w:history="1">
         <w:r>
           <w:rPr>
             <w:rStyle w:val="Hyperlink"/>
@@ -5994,7 +6010,7 @@
             <w:noProof/>
             <w:webHidden/>
           </w:rPr>
-          <w:instrText xml:space="preserve"> PAGEREF _Toc334257127 \h </w:instrText>
+          <w:instrText xml:space="preserve"> PAGEREF _Toc334263961 \h </w:instrText>
         </w:r>
         <w:r>
           <w:rPr>
@@ -6036,7 +6052,7 @@
           <w:noProof/>
         </w:rPr>
       </w:pPr>
-      <w:hyperlink w:anchor="_Toc334257128" w:history="1">
+      <w:hyperlink w:anchor="_Toc334263962" w:history="1">
         <w:r>
           <w:rPr>
             <w:rStyle w:val="Hyperlink"/>
@@ -6093,7 +6109,7 @@
             <w:noProof/>
             <w:webHidden/>
           </w:rPr>
-          <w:instrText xml:space="preserve"> PAGEREF _Toc334257128 \h </w:instrText>
+          <w:instrText xml:space="preserve"> PAGEREF _Toc334263962 \h </w:instrText>
         </w:r>
         <w:r>
           <w:rPr>
@@ -6135,7 +6151,7 @@
           <w:noProof/>
         </w:rPr>
       </w:pPr>
-      <w:hyperlink w:anchor="_Toc334257129" w:history="1">
+      <w:hyperlink w:anchor="_Toc334263963" w:history="1">
         <w:r>
           <w:rPr>
             <w:rStyle w:val="Hyperlink"/>
@@ -6237,7 +6253,7 @@
             <w:noProof/>
             <w:webHidden/>
           </w:rPr>
-          <w:instrText xml:space="preserve"> PAGEREF _Toc334257129 \h </w:instrText>
+          <w:instrText xml:space="preserve"> PAGEREF _Toc334263963 \h </w:instrText>
         </w:r>
         <w:r>
           <w:rPr>
@@ -6279,7 +6295,7 @@
           <w:noProof/>
         </w:rPr>
       </w:pPr>
-      <w:hyperlink w:anchor="_Toc334257130" w:history="1">
+      <w:hyperlink w:anchor="_Toc334263964" w:history="1">
         <w:r>
           <w:rPr>
             <w:rStyle w:val="Hyperlink"/>
@@ -6366,7 +6382,7 @@
             <w:noProof/>
             <w:webHidden/>
           </w:rPr>
-          <w:instrText xml:space="preserve"> PAGEREF _Toc334257130 \h </w:instrText>
+          <w:instrText xml:space="preserve"> PAGEREF _Toc334263964 \h </w:instrText>
         </w:r>
         <w:r>
           <w:rPr>
@@ -6408,7 +6424,7 @@
           <w:noProof/>
         </w:rPr>
       </w:pPr>
-      <w:hyperlink w:anchor="_Toc334257131" w:history="1">
+      <w:hyperlink w:anchor="_Toc334263965" w:history="1">
         <w:r>
           <w:rPr>
             <w:rStyle w:val="Hyperlink"/>
@@ -6495,7 +6511,7 @@
             <w:noProof/>
             <w:webHidden/>
           </w:rPr>
-          <w:instrText xml:space="preserve"> PAGEREF _Toc334257131 \h </w:instrText>
+          <w:instrText xml:space="preserve"> PAGEREF _Toc334263965 \h </w:instrText>
         </w:r>
         <w:r>
           <w:rPr>
@@ -6537,7 +6553,7 @@
           <w:noProof/>
         </w:rPr>
       </w:pPr>
-      <w:hyperlink w:anchor="_Toc334257132" w:history="1">
+      <w:hyperlink w:anchor="_Toc334263966" w:history="1">
         <w:r>
           <w:rPr>
             <w:rStyle w:val="Hyperlink"/>
@@ -6624,7 +6640,7 @@
             <w:noProof/>
             <w:webHidden/>
           </w:rPr>
-          <w:instrText xml:space="preserve"> PAGEREF _Toc334257132 \h </w:instrText>
+          <w:instrText xml:space="preserve"> PAGEREF _Toc334263966 \h </w:instrText>
         </w:r>
         <w:r>
           <w:rPr>
@@ -6666,7 +6682,7 @@
           <w:noProof/>
         </w:rPr>
       </w:pPr>
-      <w:hyperlink w:anchor="_Toc334257133" w:history="1">
+      <w:hyperlink w:anchor="_Toc334263967" w:history="1">
         <w:r>
           <w:rPr>
             <w:rStyle w:val="Hyperlink"/>
@@ -6746,7 +6762,7 @@
             <w:noProof/>
             <w:webHidden/>
           </w:rPr>
-          <w:instrText xml:space="preserve"> PAGEREF _Toc334257133 \h </w:instrText>
+          <w:instrText xml:space="preserve"> PAGEREF _Toc334263967 \h </w:instrText>
         </w:r>
         <w:r>
           <w:rPr>
@@ -6788,7 +6804,7 @@
           <w:noProof/>
         </w:rPr>
       </w:pPr>
-      <w:hyperlink w:anchor="_Toc334257134" w:history="1">
+      <w:hyperlink w:anchor="_Toc334263968" w:history="1">
         <w:r>
           <w:rPr>
             <w:rStyle w:val="Hyperlink"/>
@@ -6905,7 +6921,7 @@
             <w:noProof/>
             <w:webHidden/>
           </w:rPr>
-          <w:instrText xml:space="preserve"> PAGEREF _Toc334257134 \h </w:instrText>
+          <w:instrText xml:space="preserve"> PAGEREF _Toc334263968 \h </w:instrText>
         </w:r>
         <w:r>
           <w:rPr>
@@ -6947,7 +6963,7 @@
           <w:noProof/>
         </w:rPr>
       </w:pPr>
-      <w:hyperlink w:anchor="_Toc334257135" w:history="1">
+      <w:hyperlink w:anchor="_Toc334263969" w:history="1">
         <w:r>
           <w:rPr>
             <w:rStyle w:val="Hyperlink"/>
@@ -7019,7 +7035,7 @@
             <w:noProof/>
             <w:webHidden/>
           </w:rPr>
-          <w:instrText xml:space="preserve"> PAGEREF _Toc334257135 \h </w:instrText>
+          <w:instrText xml:space="preserve"> PAGEREF _Toc334263969 \h </w:instrText>
         </w:r>
         <w:r>
           <w:rPr>
@@ -7061,7 +7077,7 @@
           <w:noProof/>
         </w:rPr>
       </w:pPr>
-      <w:hyperlink w:anchor="_Toc334257136" w:history="1">
+      <w:hyperlink w:anchor="_Toc334263970" w:history="1">
         <w:r>
           <w:rPr>
             <w:rStyle w:val="Hyperlink"/>
@@ -7118,7 +7134,7 @@
             <w:noProof/>
             <w:webHidden/>
           </w:rPr>
-          <w:instrText xml:space="preserve"> PAGEREF _Toc334257136 \h </w:instrText>
+          <w:instrText xml:space="preserve"> PAGEREF _Toc334263970 \h </w:instrText>
         </w:r>
         <w:r>
           <w:rPr>
@@ -7160,7 +7176,7 @@
           <w:noProof/>
         </w:rPr>
       </w:pPr>
-      <w:hyperlink w:anchor="_Toc334257137" w:history="1">
+      <w:hyperlink w:anchor="_Toc334263971" w:history="1">
         <w:r>
           <w:rPr>
             <w:rStyle w:val="Hyperlink"/>
@@ -7262,7 +7278,7 @@
             <w:noProof/>
             <w:webHidden/>
           </w:rPr>
-          <w:instrText xml:space="preserve"> PAGEREF _Toc334257137 \h </w:instrText>
+          <w:instrText xml:space="preserve"> PAGEREF _Toc334263971 \h </w:instrText>
         </w:r>
         <w:r>
           <w:rPr>
@@ -7304,7 +7320,7 @@
           <w:noProof/>
         </w:rPr>
       </w:pPr>
-      <w:hyperlink w:anchor="_Toc334257138" w:history="1">
+      <w:hyperlink w:anchor="_Toc334263972" w:history="1">
         <w:r>
           <w:rPr>
             <w:rStyle w:val="Hyperlink"/>
@@ -7376,7 +7392,7 @@
             <w:noProof/>
             <w:webHidden/>
           </w:rPr>
-          <w:instrText xml:space="preserve"> PAGEREF _Toc334257138 \h </w:instrText>
+          <w:instrText xml:space="preserve"> PAGEREF _Toc334263972 \h </w:instrText>
         </w:r>
         <w:r>
           <w:rPr>
@@ -7418,7 +7434,7 @@
           <w:noProof/>
         </w:rPr>
       </w:pPr>
-      <w:hyperlink w:anchor="_Toc334257139" w:history="1">
+      <w:hyperlink w:anchor="_Toc334263973" w:history="1">
         <w:r>
           <w:rPr>
             <w:rStyle w:val="Hyperlink"/>
@@ -7490,7 +7506,7 @@
             <w:noProof/>
             <w:webHidden/>
           </w:rPr>
-          <w:instrText xml:space="preserve"> PAGEREF _Toc334257139 \h </w:instrText>
+          <w:instrText xml:space="preserve"> PAGEREF _Toc334263973 \h </w:instrText>
         </w:r>
         <w:r>
           <w:rPr>
@@ -7532,7 +7548,7 @@
           <w:noProof/>
         </w:rPr>
       </w:pPr>
-      <w:hyperlink w:anchor="_Toc334257140" w:history="1">
+      <w:hyperlink w:anchor="_Toc334263974" w:history="1">
         <w:r>
           <w:rPr>
             <w:rStyle w:val="Hyperlink"/>
@@ -7619,7 +7635,7 @@
             <w:noProof/>
             <w:webHidden/>
           </w:rPr>
-          <w:instrText xml:space="preserve"> PAGEREF _Toc334257140 \h </w:instrText>
+          <w:instrText xml:space="preserve"> PAGEREF _Toc334263974 \h </w:instrText>
         </w:r>
         <w:r>
           <w:rPr>
@@ -7639,7 +7655,7 @@
             <w:noProof/>
             <w:webHidden/>
           </w:rPr>
-          <w:t>25</w:t>
+          <w:t>28</w:t>
         </w:r>
         <w:r>
           <w:rPr>
@@ -7661,7 +7677,7 @@
           <w:noProof/>
         </w:rPr>
       </w:pPr>
-      <w:hyperlink w:anchor="_Toc334257141" w:history="1">
+      <w:hyperlink w:anchor="_Toc334263975" w:history="1">
         <w:r>
           <w:rPr>
             <w:rStyle w:val="Hyperlink"/>
@@ -7723,7 +7739,7 @@
             <w:noProof/>
             <w:webHidden/>
           </w:rPr>
-          <w:instrText xml:space="preserve"> PAGEREF _Toc334257141 \h </w:instrText>
+          <w:instrText xml:space="preserve"> PAGEREF _Toc334263975 \h </w:instrText>
         </w:r>
         <w:r>
           <w:rPr>
@@ -7743,7 +7759,7 @@
             <w:noProof/>
             <w:webHidden/>
           </w:rPr>
-          <w:t>26</w:t>
+          <w:t>29</w:t>
         </w:r>
         <w:r>
           <w:rPr>
@@ -7765,7 +7781,7 @@
           <w:noProof/>
         </w:rPr>
       </w:pPr>
-      <w:hyperlink w:anchor="_Toc334257142" w:history="1">
+      <w:hyperlink w:anchor="_Toc334263976" w:history="1">
         <w:r>
           <w:rPr>
             <w:rStyle w:val="Hyperlink"/>
@@ -7837,7 +7853,7 @@
             <w:noProof/>
             <w:webHidden/>
           </w:rPr>
-          <w:instrText xml:space="preserve"> PAGEREF _Toc334257142 \h </w:instrText>
+          <w:instrText xml:space="preserve"> PAGEREF _Toc334263976 \h </w:instrText>
         </w:r>
         <w:r>
           <w:rPr>
@@ -7857,7 +7873,7 @@
             <w:noProof/>
             <w:webHidden/>
           </w:rPr>
-          <w:t>27</w:t>
+          <w:t>30</w:t>
         </w:r>
         <w:r>
           <w:rPr>
@@ -7879,7 +7895,7 @@
           <w:noProof/>
         </w:rPr>
       </w:pPr>
-      <w:hyperlink w:anchor="_Toc334257143" w:history="1">
+      <w:hyperlink w:anchor="_Toc334263977" w:history="1">
         <w:r>
           <w:rPr>
             <w:rStyle w:val="Hyperlink"/>
@@ -7941,7 +7957,7 @@
             <w:noProof/>
             <w:webHidden/>
           </w:rPr>
-          <w:instrText xml:space="preserve"> PAGEREF _Toc334257143 \h </w:instrText>
+          <w:instrText xml:space="preserve"> PAGEREF _Toc334263977 \h </w:instrText>
         </w:r>
         <w:r>
           <w:rPr>
@@ -7961,7 +7977,7 @@
             <w:noProof/>
             <w:webHidden/>
           </w:rPr>
-          <w:t>28</w:t>
+          <w:t>31</w:t>
         </w:r>
         <w:r>
           <w:rPr>
@@ -7983,7 +7999,7 @@
           <w:noProof/>
         </w:rPr>
       </w:pPr>
-      <w:hyperlink w:anchor="_Toc334257144" w:history="1">
+      <w:hyperlink w:anchor="_Toc334263978" w:history="1">
         <w:r>
           <w:rPr>
             <w:rStyle w:val="Hyperlink"/>
@@ -8045,7 +8061,7 @@
             <w:noProof/>
             <w:webHidden/>
           </w:rPr>
-          <w:instrText xml:space="preserve"> PAGEREF _Toc334257144 \h </w:instrText>
+          <w:instrText xml:space="preserve"> PAGEREF _Toc334263978 \h </w:instrText>
         </w:r>
         <w:r>
           <w:rPr>
@@ -8065,7 +8081,7 @@
             <w:noProof/>
             <w:webHidden/>
           </w:rPr>
-          <w:t>29</w:t>
+          <w:t>32</w:t>
         </w:r>
         <w:r>
           <w:rPr>
@@ -8747,6 +8763,146 @@
           </w:p>
         </w:tc>
       </w:tr>
+      <w:tr>
+        <w:tc>
+          <w:tcPr>
+            <w:tcW w:w="1728" w:type="dxa"/>
+          </w:tcPr>
+          <w:p>
+            <w:pPr>
+              <w:pStyle w:val="noidung"/>
+            </w:pPr>
+            <w:r>
+              <w:t>Hình 16</w:t>
+            </w:r>
+          </w:p>
+        </w:tc>
+        <w:tc>
+          <w:tcPr>
+            <w:tcW w:w="7278" w:type="dxa"/>
+          </w:tcPr>
+          <w:p>
+            <w:pPr>
+              <w:pStyle w:val="noidung"/>
+            </w:pPr>
+            <w:r>
+              <w:t>Chọn file MSI Cài đặt và nhấn đúp chuột</w:t>
+            </w:r>
+          </w:p>
+        </w:tc>
+      </w:tr>
+      <w:tr>
+        <w:tc>
+          <w:tcPr>
+            <w:tcW w:w="1728" w:type="dxa"/>
+          </w:tcPr>
+          <w:p>
+            <w:pPr>
+              <w:pStyle w:val="noidung"/>
+            </w:pPr>
+            <w:r>
+              <w:t>Hình 17</w:t>
+            </w:r>
+          </w:p>
+        </w:tc>
+        <w:tc>
+          <w:tcPr>
+            <w:tcW w:w="7278" w:type="dxa"/>
+          </w:tcPr>
+          <w:p>
+            <w:pPr>
+              <w:pStyle w:val="noidung"/>
+            </w:pPr>
+            <w:r>
+              <w:t>Bắt đầu vào giao diện cài, nhấn NEXT</w:t>
+            </w:r>
+          </w:p>
+        </w:tc>
+      </w:tr>
+      <w:tr>
+        <w:tc>
+          <w:tcPr>
+            <w:tcW w:w="1728" w:type="dxa"/>
+          </w:tcPr>
+          <w:p>
+            <w:pPr>
+              <w:pStyle w:val="noidung"/>
+            </w:pPr>
+            <w:r>
+              <w:t>Hình 18</w:t>
+            </w:r>
+          </w:p>
+        </w:tc>
+        <w:tc>
+          <w:tcPr>
+            <w:tcW w:w="7278" w:type="dxa"/>
+          </w:tcPr>
+          <w:p>
+            <w:pPr>
+              <w:pStyle w:val="noidung"/>
+            </w:pPr>
+            <w:r>
+              <w:t>Chọn đồng ý thỏa thuận, nhấn NEXT</w:t>
+            </w:r>
+          </w:p>
+        </w:tc>
+      </w:tr>
+      <w:tr>
+        <w:tc>
+          <w:tcPr>
+            <w:tcW w:w="1728" w:type="dxa"/>
+          </w:tcPr>
+          <w:p>
+            <w:pPr>
+              <w:pStyle w:val="noidung"/>
+            </w:pPr>
+            <w:r>
+              <w:t>Hình 19</w:t>
+            </w:r>
+          </w:p>
+        </w:tc>
+        <w:tc>
+          <w:tcPr>
+            <w:tcW w:w="7278" w:type="dxa"/>
+          </w:tcPr>
+          <w:p>
+            <w:pPr>
+              <w:pStyle w:val="noidung"/>
+            </w:pPr>
+            <w:r>
+              <w:t>Nhấn INSTALL để bắt đầu cài đặt</w:t>
+            </w:r>
+          </w:p>
+        </w:tc>
+      </w:tr>
+      <w:tr>
+        <w:tc>
+          <w:tcPr>
+            <w:tcW w:w="1728" w:type="dxa"/>
+          </w:tcPr>
+          <w:p>
+            <w:pPr>
+              <w:pStyle w:val="noidung"/>
+            </w:pPr>
+            <w:r>
+              <w:t>Hình 20</w:t>
+            </w:r>
+          </w:p>
+        </w:tc>
+        <w:tc>
+          <w:tcPr>
+            <w:tcW w:w="7278" w:type="dxa"/>
+          </w:tcPr>
+          <w:p>
+            <w:pPr>
+              <w:pStyle w:val="noidung"/>
+            </w:pPr>
+            <w:r>
+              <w:t>Chờ tiến trình cài đặt hoàn tất</w:t>
+            </w:r>
+          </w:p>
+        </w:tc>
+      </w:tr>
     </w:tbl>
     <w:p>
       <w:pPr>
@@ -8769,7 +8925,7 @@
       <w:pPr>
         <w:pStyle w:val="CHUONG"/>
       </w:pPr>
-      <w:bookmarkStart w:id="0" w:name="_Toc334257091"/>
+      <w:bookmarkStart w:id="0" w:name="_Toc334263925"/>
       <w:r>
         <w:lastRenderedPageBreak/>
         <w:t>Lời mở đầu</w:t>
@@ -8881,7 +9037,7 @@
       <w:pPr>
         <w:pStyle w:val="CHUONG"/>
       </w:pPr>
-      <w:bookmarkStart w:id="1" w:name="_Toc334257092"/>
+      <w:bookmarkStart w:id="1" w:name="_Toc334263926"/>
       <w:r>
         <w:lastRenderedPageBreak/>
         <w:t>CHƯƠNG I</w:t>
@@ -8901,7 +9057,7 @@
       <w:pPr>
         <w:pStyle w:val="mucl1"/>
       </w:pPr>
-      <w:bookmarkStart w:id="2" w:name="_Toc334257093"/>
+      <w:bookmarkStart w:id="2" w:name="_Toc334263927"/>
       <w:r>
         <w:t xml:space="preserve">1) </w:t>
       </w:r>
@@ -8917,7 +9073,7 @@
       <w:pPr>
         <w:pStyle w:val="mucl2"/>
       </w:pPr>
-      <w:bookmarkStart w:id="3" w:name="_Toc334257094"/>
+      <w:bookmarkStart w:id="3" w:name="_Toc334263928"/>
       <w:r>
         <w:t>1.1)  Sự cần thiết của quản lý bằng máy tính</w:t>
       </w:r>
@@ -8935,7 +9091,7 @@
       <w:pPr>
         <w:pStyle w:val="mucl2"/>
       </w:pPr>
-      <w:bookmarkStart w:id="4" w:name="_Toc334257095"/>
+      <w:bookmarkStart w:id="4" w:name="_Toc334263929"/>
       <w:r>
         <w:t xml:space="preserve">1.2) </w:t>
       </w:r>
@@ -8987,7 +9143,7 @@
       <w:pPr>
         <w:pStyle w:val="mucl2"/>
       </w:pPr>
-      <w:bookmarkStart w:id="5" w:name="_Toc334257096"/>
+      <w:bookmarkStart w:id="5" w:name="_Toc334263930"/>
       <w:r>
         <w:t>1.3) Đặc điểm của phần mềm quản lý khách sạn</w:t>
       </w:r>
@@ -9008,7 +9164,7 @@
       <w:pPr>
         <w:pStyle w:val="mucl2"/>
       </w:pPr>
-      <w:bookmarkStart w:id="6" w:name="_Toc334257097"/>
+      <w:bookmarkStart w:id="6" w:name="_Toc334263931"/>
       <w:r>
         <w:t>1</w:t>
       </w:r>
@@ -9024,7 +9180,7 @@
       <w:pPr>
         <w:pStyle w:val="mucl1"/>
       </w:pPr>
-      <w:bookmarkStart w:id="7" w:name="_Toc334257098"/>
+      <w:bookmarkStart w:id="7" w:name="_Toc334263932"/>
       <w:r>
         <w:t xml:space="preserve">2) </w:t>
       </w:r>
@@ -9037,7 +9193,7 @@
       <w:pPr>
         <w:pStyle w:val="mucl2"/>
       </w:pPr>
-      <w:bookmarkStart w:id="8" w:name="_Toc334257099"/>
+      <w:bookmarkStart w:id="8" w:name="_Toc334263933"/>
       <w:r>
         <w:t>2.1) Phần mềm miễn phí</w:t>
       </w:r>
@@ -9089,7 +9245,7 @@
       <w:pPr>
         <w:pStyle w:val="mucl2"/>
       </w:pPr>
-      <w:bookmarkStart w:id="9" w:name="_Toc334257100"/>
+      <w:bookmarkStart w:id="9" w:name="_Toc334263934"/>
       <w:r>
         <w:lastRenderedPageBreak/>
         <w:t>2.2) Phần mềm có phí</w:t>
@@ -9141,7 +9297,7 @@
       <w:pPr>
         <w:pStyle w:val="mucl2"/>
       </w:pPr>
-      <w:bookmarkStart w:id="10" w:name="_Toc334257101"/>
+      <w:bookmarkStart w:id="10" w:name="_Toc334263935"/>
       <w:r>
         <w:t>2.3) Phầm mềm việt hóa</w:t>
       </w:r>
@@ -9200,7 +9356,7 @@
       <w:pPr>
         <w:pStyle w:val="mucl1"/>
       </w:pPr>
-      <w:bookmarkStart w:id="11" w:name="_Toc334257102"/>
+      <w:bookmarkStart w:id="11" w:name="_Toc334263936"/>
       <w:r>
         <w:t>3) Những khó khăn khi công ty sử dụng phần mềm sẵn có</w:t>
       </w:r>
@@ -9210,7 +9366,7 @@
       <w:pPr>
         <w:pStyle w:val="mucl2"/>
       </w:pPr>
-      <w:bookmarkStart w:id="12" w:name="_Toc334257103"/>
+      <w:bookmarkStart w:id="12" w:name="_Toc334263937"/>
       <w:r>
         <w:t>3.1</w:t>
       </w:r>
@@ -9237,7 +9393,7 @@
       <w:pPr>
         <w:pStyle w:val="mucl2"/>
       </w:pPr>
-      <w:bookmarkStart w:id="13" w:name="_Toc334257104"/>
+      <w:bookmarkStart w:id="13" w:name="_Toc334263938"/>
       <w:r>
         <w:t>3.2 ) Cá nhân hóa chương trình</w:t>
       </w:r>
@@ -9261,7 +9417,7 @@
       <w:r>
         <w:t xml:space="preserve"> </w:t>
       </w:r>
-      <w:bookmarkStart w:id="14" w:name="_Toc334257105"/>
+      <w:bookmarkStart w:id="14" w:name="_Toc334263939"/>
       <w:r>
         <w:t xml:space="preserve">CHƯƠNG II: THỰC TRẠNG NGHIỆP VỤ QUẢN LÝ TRONG CÔNG TY </w:t>
       </w:r>
@@ -9274,7 +9430,7 @@
       <w:pPr>
         <w:pStyle w:val="mucl1"/>
       </w:pPr>
-      <w:bookmarkStart w:id="15" w:name="_Toc334257106"/>
+      <w:bookmarkStart w:id="15" w:name="_Toc334263940"/>
       <w:r>
         <w:t xml:space="preserve">1) Khái quát về </w:t>
       </w:r>
@@ -9296,7 +9452,7 @@
       <w:pPr>
         <w:pStyle w:val="mucl2"/>
       </w:pPr>
-      <w:bookmarkStart w:id="16" w:name="_Toc334257107"/>
+      <w:bookmarkStart w:id="16" w:name="_Toc334263941"/>
       <w:r>
         <w:t>1.1) Quá trình hình thành và phát triển</w:t>
       </w:r>
@@ -9306,7 +9462,7 @@
       <w:pPr>
         <w:pStyle w:val="mucl2"/>
       </w:pPr>
-      <w:bookmarkStart w:id="17" w:name="_Toc334257108"/>
+      <w:bookmarkStart w:id="17" w:name="_Toc334263942"/>
       <w:r>
         <w:t>1.2) Đặc điểm tổ chức quản lý của công ty</w:t>
       </w:r>
@@ -9319,7 +9475,7 @@
       <w:pPr>
         <w:pStyle w:val="mucl1"/>
       </w:pPr>
-      <w:bookmarkStart w:id="18" w:name="_Toc334257109"/>
+      <w:bookmarkStart w:id="18" w:name="_Toc334263943"/>
       <w:r>
         <w:t>2) Phân tích thực trạng tình hình quản lý ở công ty</w:t>
       </w:r>
@@ -9329,7 +9485,7 @@
       <w:pPr>
         <w:pStyle w:val="mucl2"/>
       </w:pPr>
-      <w:bookmarkStart w:id="19" w:name="_Toc334257110"/>
+      <w:bookmarkStart w:id="19" w:name="_Toc334263944"/>
       <w:r>
         <w:t>2.1) Quản lý các chuyến du lịch</w:t>
       </w:r>
@@ -9353,7 +9509,7 @@
       <w:pPr>
         <w:pStyle w:val="mucl2"/>
       </w:pPr>
-      <w:bookmarkStart w:id="20" w:name="_Toc334257111"/>
+      <w:bookmarkStart w:id="20" w:name="_Toc334263945"/>
       <w:r>
         <w:t>2.2) Quản lý phòng</w:t>
       </w:r>
@@ -9418,7 +9574,7 @@
       <w:pPr>
         <w:pStyle w:val="mucl2"/>
       </w:pPr>
-      <w:bookmarkStart w:id="21" w:name="_Toc334257112"/>
+      <w:bookmarkStart w:id="21" w:name="_Toc334263946"/>
       <w:r>
         <w:t>2.3) Quản lý dịch vụ đi kèm</w:t>
       </w:r>
@@ -9444,7 +9600,7 @@
       <w:pPr>
         <w:pStyle w:val="mucl2"/>
       </w:pPr>
-      <w:bookmarkStart w:id="22" w:name="_Toc334257113"/>
+      <w:bookmarkStart w:id="22" w:name="_Toc334263947"/>
       <w:r>
         <w:t>2.4) Quản lý hóa đơn, thống kê báo cáo</w:t>
       </w:r>
@@ -9473,7 +9629,7 @@
       <w:pPr>
         <w:pStyle w:val="CHUONG"/>
       </w:pPr>
-      <w:bookmarkStart w:id="23" w:name="_Toc334257114"/>
+      <w:bookmarkStart w:id="23" w:name="_Toc334263948"/>
       <w:r>
         <w:t>CHƯƠNG III: GIẢI PHÁP NÂNG CAO CHẤT LƯỢNG QUẢN LÝ BẰNG PHẦN MỀM QUẢN LÝ KHÁCH SẠN</w:t>
       </w:r>
@@ -9483,7 +9639,7 @@
       <w:pPr>
         <w:pStyle w:val="mucl1"/>
       </w:pPr>
-      <w:bookmarkStart w:id="24" w:name="_Toc334257115"/>
+      <w:bookmarkStart w:id="24" w:name="_Toc334263949"/>
       <w:r>
         <w:t>1) Lựa chọn giải pháp và công nghệ</w:t>
       </w:r>
@@ -9496,7 +9652,7 @@
       <w:pPr>
         <w:pStyle w:val="mucl2"/>
       </w:pPr>
-      <w:bookmarkStart w:id="25" w:name="_Toc334257116"/>
+      <w:bookmarkStart w:id="25" w:name="_Toc334263950"/>
       <w:r>
         <w:t>1.1) Ứng dụng desktop</w:t>
       </w:r>
@@ -9562,7 +9718,7 @@
       <w:pPr>
         <w:pStyle w:val="mucl2"/>
       </w:pPr>
-      <w:bookmarkStart w:id="26" w:name="_Toc334257117"/>
+      <w:bookmarkStart w:id="26" w:name="_Toc334263951"/>
       <w:r>
         <w:t>1.2) Công nghệ Java</w:t>
       </w:r>
@@ -9638,7 +9794,7 @@
       <w:pPr>
         <w:pStyle w:val="mucl2"/>
       </w:pPr>
-      <w:bookmarkStart w:id="27" w:name="_Toc334257118"/>
+      <w:bookmarkStart w:id="27" w:name="_Toc334263952"/>
       <w:r>
         <w:t>1.3) Cở sở dữ liệu MS SQL Server</w:t>
       </w:r>
@@ -9736,7 +9892,7 @@
           <w:i/>
         </w:rPr>
       </w:pPr>
-      <w:bookmarkStart w:id="28" w:name="_Toc334257119"/>
+      <w:bookmarkStart w:id="28" w:name="_Toc334263953"/>
       <w:r>
         <w:t>2) Về mặt yêu cầu chức năng của chương trình</w:t>
       </w:r>
@@ -9749,7 +9905,7 @@
       <w:pPr>
         <w:pStyle w:val="mucl2"/>
       </w:pPr>
-      <w:bookmarkStart w:id="29" w:name="_Toc334257120"/>
+      <w:bookmarkStart w:id="29" w:name="_Toc334263954"/>
       <w:r>
         <w:t>2.1) Chức năng tìm kiếm phòng trống</w:t>
       </w:r>
@@ -9786,7 +9942,7 @@
       <w:pPr>
         <w:pStyle w:val="mucl2"/>
       </w:pPr>
-      <w:bookmarkStart w:id="30" w:name="_Toc334257121"/>
+      <w:bookmarkStart w:id="30" w:name="_Toc334263955"/>
       <w:r>
         <w:t>2.2) Chức năng tìm khiếm khách hàng</w:t>
       </w:r>
@@ -9812,7 +9968,7 @@
       <w:pPr>
         <w:pStyle w:val="mucl2"/>
       </w:pPr>
-      <w:bookmarkStart w:id="31" w:name="_Toc334257122"/>
+      <w:bookmarkStart w:id="31" w:name="_Toc334263956"/>
       <w:r>
         <w:t>2.3) Chức năng cập nhật thông tin về khách hàng, đơn hàng</w:t>
       </w:r>
@@ -9849,7 +10005,7 @@
       <w:pPr>
         <w:pStyle w:val="mucl2"/>
       </w:pPr>
-      <w:bookmarkStart w:id="32" w:name="_Toc334257123"/>
+      <w:bookmarkStart w:id="32" w:name="_Toc334263957"/>
       <w:r>
         <w:t>2.4) Chức điều chỉnh giá phòng, loại phòng, thông tin của phòng</w:t>
       </w:r>
@@ -9883,7 +10039,7 @@
       <w:pPr>
         <w:pStyle w:val="mucl2"/>
       </w:pPr>
-      <w:bookmarkStart w:id="33" w:name="_Toc334257124"/>
+      <w:bookmarkStart w:id="33" w:name="_Toc334263958"/>
       <w:r>
         <w:t>2.5) Chức năng quản lý người dùng và phân quền sử dụng</w:t>
       </w:r>
@@ -9918,7 +10074,7 @@
       <w:pPr>
         <w:pStyle w:val="mucl2"/>
       </w:pPr>
-      <w:bookmarkStart w:id="34" w:name="_Toc334257125"/>
+      <w:bookmarkStart w:id="34" w:name="_Toc334263959"/>
       <w:r>
         <w:t>2.6) Thống kê báo cáo đơn hàng, khách hàng</w:t>
       </w:r>
@@ -9936,7 +10092,7 @@
       <w:pPr>
         <w:pStyle w:val="mucl2"/>
       </w:pPr>
-      <w:bookmarkStart w:id="35" w:name="_Toc334257126"/>
+      <w:bookmarkStart w:id="35" w:name="_Toc334263960"/>
       <w:r>
         <w:t>2.7) Chức năng báo cáo tài chính</w:t>
       </w:r>
@@ -9954,7 +10110,7 @@
       <w:pPr>
         <w:pStyle w:val="mucl2"/>
       </w:pPr>
-      <w:bookmarkStart w:id="36" w:name="_Toc334257127"/>
+      <w:bookmarkStart w:id="36" w:name="_Toc334263961"/>
       <w:r>
         <w:t>2.8) Cập nhật thông tin và sửa đổi giá các dịch vụ đi kèm</w:t>
       </w:r>
@@ -9972,7 +10128,7 @@
       <w:pPr>
         <w:pStyle w:val="mucl2"/>
       </w:pPr>
-      <w:bookmarkStart w:id="37" w:name="_Toc334257128"/>
+      <w:bookmarkStart w:id="37" w:name="_Toc334263962"/>
       <w:r>
         <w:t>2.9) Tìm kiếm đơn hàng</w:t>
       </w:r>
@@ -10006,7 +10162,7 @@
       <w:pPr>
         <w:pStyle w:val="mucl2"/>
       </w:pPr>
-      <w:bookmarkStart w:id="38" w:name="_Toc334257129"/>
+      <w:bookmarkStart w:id="38" w:name="_Toc334263963"/>
       <w:r>
         <w:t>2.10) Sao lưu, phục hồi dữ liệu</w:t>
       </w:r>
@@ -10032,7 +10188,7 @@
       <w:pPr>
         <w:pStyle w:val="mucl1"/>
       </w:pPr>
-      <w:bookmarkStart w:id="39" w:name="_Toc334257130"/>
+      <w:bookmarkStart w:id="39" w:name="_Toc334263964"/>
       <w:r>
         <w:t>3) Phân tích thiết kế hệ thống</w:t>
       </w:r>
@@ -10045,7 +10201,7 @@
       <w:pPr>
         <w:pStyle w:val="mucl2"/>
       </w:pPr>
-      <w:bookmarkStart w:id="40" w:name="_Toc334257131"/>
+      <w:bookmarkStart w:id="40" w:name="_Toc334263965"/>
       <w:r>
         <w:t>3.1 Sơ đồ luồng chương trình</w:t>
       </w:r>
@@ -10058,6 +10214,14 @@
       <w:tblPr>
         <w:tblStyle w:val="TableGrid"/>
         <w:tblW w:w="0" w:type="auto"/>
+        <w:tblBorders>
+          <w:top w:val="none" w:sz="0" w:space="0" w:color="auto"/>
+          <w:left w:val="none" w:sz="0" w:space="0" w:color="auto"/>
+          <w:bottom w:val="none" w:sz="0" w:space="0" w:color="auto"/>
+          <w:right w:val="none" w:sz="0" w:space="0" w:color="auto"/>
+          <w:insideH w:val="none" w:sz="0" w:space="0" w:color="auto"/>
+          <w:insideV w:val="none" w:sz="0" w:space="0" w:color="auto"/>
+        </w:tblBorders>
         <w:tblLook w:val="04A0"/>
       </w:tblPr>
       <w:tblGrid>
@@ -10142,7 +10306,7 @@
       <w:pPr>
         <w:pStyle w:val="mucl2"/>
       </w:pPr>
-      <w:bookmarkStart w:id="41" w:name="_Toc334257132"/>
+      <w:bookmarkStart w:id="41" w:name="_Toc334263966"/>
       <w:r>
         <w:t>3.2 Biểu đồ chức năng</w:t>
       </w:r>
@@ -10155,6 +10319,14 @@
       <w:tblPr>
         <w:tblStyle w:val="TableGrid"/>
         <w:tblW w:w="0" w:type="auto"/>
+        <w:tblBorders>
+          <w:top w:val="none" w:sz="0" w:space="0" w:color="auto"/>
+          <w:left w:val="none" w:sz="0" w:space="0" w:color="auto"/>
+          <w:bottom w:val="none" w:sz="0" w:space="0" w:color="auto"/>
+          <w:right w:val="none" w:sz="0" w:space="0" w:color="auto"/>
+          <w:insideH w:val="none" w:sz="0" w:space="0" w:color="auto"/>
+          <w:insideV w:val="none" w:sz="0" w:space="0" w:color="auto"/>
+        </w:tblBorders>
         <w:tblLook w:val="04A0"/>
       </w:tblPr>
       <w:tblGrid>
@@ -10257,6 +10429,14 @@
       <w:tblPr>
         <w:tblStyle w:val="TableGrid"/>
         <w:tblW w:w="0" w:type="auto"/>
+        <w:tblBorders>
+          <w:top w:val="none" w:sz="0" w:space="0" w:color="auto"/>
+          <w:left w:val="none" w:sz="0" w:space="0" w:color="auto"/>
+          <w:bottom w:val="none" w:sz="0" w:space="0" w:color="auto"/>
+          <w:right w:val="none" w:sz="0" w:space="0" w:color="auto"/>
+          <w:insideH w:val="none" w:sz="0" w:space="0" w:color="auto"/>
+          <w:insideV w:val="none" w:sz="0" w:space="0" w:color="auto"/>
+        </w:tblBorders>
         <w:tblLook w:val="04A0"/>
       </w:tblPr>
       <w:tblGrid>
@@ -10358,6 +10538,14 @@
       <w:tblPr>
         <w:tblStyle w:val="TableGrid"/>
         <w:tblW w:w="0" w:type="auto"/>
+        <w:tblBorders>
+          <w:top w:val="none" w:sz="0" w:space="0" w:color="auto"/>
+          <w:left w:val="none" w:sz="0" w:space="0" w:color="auto"/>
+          <w:bottom w:val="none" w:sz="0" w:space="0" w:color="auto"/>
+          <w:right w:val="none" w:sz="0" w:space="0" w:color="auto"/>
+          <w:insideH w:val="none" w:sz="0" w:space="0" w:color="auto"/>
+          <w:insideV w:val="none" w:sz="0" w:space="0" w:color="auto"/>
+        </w:tblBorders>
         <w:tblLook w:val="04A0"/>
       </w:tblPr>
       <w:tblGrid>
@@ -10448,7 +10636,7 @@
       <w:pPr>
         <w:pStyle w:val="mucl2"/>
       </w:pPr>
-      <w:bookmarkStart w:id="42" w:name="_Toc334257133"/>
+      <w:bookmarkStart w:id="42" w:name="_Toc334263967"/>
       <w:r>
         <w:t>3.3 Biểu đồ thực thể</w:t>
       </w:r>
@@ -10461,6 +10649,14 @@
       <w:tblPr>
         <w:tblStyle w:val="TableGrid"/>
         <w:tblW w:w="0" w:type="auto"/>
+        <w:tblBorders>
+          <w:top w:val="none" w:sz="0" w:space="0" w:color="auto"/>
+          <w:left w:val="none" w:sz="0" w:space="0" w:color="auto"/>
+          <w:bottom w:val="none" w:sz="0" w:space="0" w:color="auto"/>
+          <w:right w:val="none" w:sz="0" w:space="0" w:color="auto"/>
+          <w:insideH w:val="none" w:sz="0" w:space="0" w:color="auto"/>
+          <w:insideV w:val="none" w:sz="0" w:space="0" w:color="auto"/>
+        </w:tblBorders>
         <w:tblLook w:val="04A0"/>
       </w:tblPr>
       <w:tblGrid>
@@ -10544,7 +10740,7 @@
       <w:pPr>
         <w:pStyle w:val="mucl2"/>
       </w:pPr>
-      <w:bookmarkStart w:id="43" w:name="_Toc334257134"/>
+      <w:bookmarkStart w:id="43" w:name="_Toc334263968"/>
       <w:r>
         <w:t xml:space="preserve">3.4 Biểu đồ </w:t>
       </w:r>
@@ -10563,6 +10759,14 @@
       <w:tblPr>
         <w:tblStyle w:val="TableGrid"/>
         <w:tblW w:w="0" w:type="auto"/>
+        <w:tblBorders>
+          <w:top w:val="none" w:sz="0" w:space="0" w:color="auto"/>
+          <w:left w:val="none" w:sz="0" w:space="0" w:color="auto"/>
+          <w:bottom w:val="none" w:sz="0" w:space="0" w:color="auto"/>
+          <w:right w:val="none" w:sz="0" w:space="0" w:color="auto"/>
+          <w:insideH w:val="none" w:sz="0" w:space="0" w:color="auto"/>
+          <w:insideV w:val="none" w:sz="0" w:space="0" w:color="auto"/>
+        </w:tblBorders>
         <w:tblLook w:val="04A0"/>
       </w:tblPr>
       <w:tblGrid>
@@ -10647,7 +10851,7 @@
       <w:pPr>
         <w:pStyle w:val="mucl2"/>
       </w:pPr>
-      <w:bookmarkStart w:id="44" w:name="_Toc334257135"/>
+      <w:bookmarkStart w:id="44" w:name="_Toc334263969"/>
       <w:r>
         <w:t>3.5 Biểu đồ các lớp</w:t>
       </w:r>
@@ -10657,6 +10861,14 @@
       <w:tblPr>
         <w:tblStyle w:val="TableGrid"/>
         <w:tblW w:w="0" w:type="auto"/>
+        <w:tblBorders>
+          <w:top w:val="none" w:sz="0" w:space="0" w:color="auto"/>
+          <w:left w:val="none" w:sz="0" w:space="0" w:color="auto"/>
+          <w:bottom w:val="none" w:sz="0" w:space="0" w:color="auto"/>
+          <w:right w:val="none" w:sz="0" w:space="0" w:color="auto"/>
+          <w:insideH w:val="none" w:sz="0" w:space="0" w:color="auto"/>
+          <w:insideV w:val="none" w:sz="0" w:space="0" w:color="auto"/>
+        </w:tblBorders>
         <w:tblLook w:val="04A0"/>
       </w:tblPr>
       <w:tblGrid>
@@ -10746,7 +10958,7 @@
       <w:pPr>
         <w:pStyle w:val="mucl2"/>
       </w:pPr>
-      <w:bookmarkStart w:id="45" w:name="_Toc334257136"/>
+      <w:bookmarkStart w:id="45" w:name="_Toc334263970"/>
       <w:r>
         <w:t>3.6 Giao diện chương trình</w:t>
       </w:r>
@@ -10759,6 +10971,14 @@
       <w:tblPr>
         <w:tblStyle w:val="TableGrid"/>
         <w:tblW w:w="0" w:type="auto"/>
+        <w:tblBorders>
+          <w:top w:val="none" w:sz="0" w:space="0" w:color="auto"/>
+          <w:left w:val="none" w:sz="0" w:space="0" w:color="auto"/>
+          <w:bottom w:val="none" w:sz="0" w:space="0" w:color="auto"/>
+          <w:right w:val="none" w:sz="0" w:space="0" w:color="auto"/>
+          <w:insideH w:val="none" w:sz="0" w:space="0" w:color="auto"/>
+          <w:insideV w:val="none" w:sz="0" w:space="0" w:color="auto"/>
+        </w:tblBorders>
         <w:tblLook w:val="04A0"/>
       </w:tblPr>
       <w:tblGrid>
@@ -11393,7 +11613,7 @@
       <w:pPr>
         <w:pStyle w:val="mucl1"/>
       </w:pPr>
-      <w:bookmarkStart w:id="46" w:name="_Toc334257137"/>
+      <w:bookmarkStart w:id="46" w:name="_Toc334263971"/>
       <w:r>
         <w:t>4) Hướng dẫn cài đặt và sử dụng</w:t>
       </w:r>
@@ -11403,7 +11623,7 @@
       <w:pPr>
         <w:pStyle w:val="mucl2"/>
       </w:pPr>
-      <w:bookmarkStart w:id="47" w:name="_Toc334257138"/>
+      <w:bookmarkStart w:id="47" w:name="_Toc334263972"/>
       <w:r>
         <w:lastRenderedPageBreak/>
         <w:t>4.1 Cấu hình hệ thống</w:t>
@@ -11556,7 +11776,7 @@
       <w:pPr>
         <w:pStyle w:val="mucl2"/>
       </w:pPr>
-      <w:bookmarkStart w:id="69" w:name="_Toc334257139"/>
+      <w:bookmarkStart w:id="69" w:name="_Toc334263973"/>
       <w:r>
         <w:t>4.2 Hướng dẫn cài đặt</w:t>
       </w:r>
@@ -11574,6 +11794,12 @@
       <w:pPr>
         <w:pStyle w:val="noidung"/>
       </w:pPr>
+      <w:r>
+        <w:t xml:space="preserve"> </w:t>
+      </w:r>
+      <w:r>
+        <w:t>Xem tài liệu hướng dẫn cài đặt MS SQL Server bản .PDF đi kèm : caidat_maychu_dulieu.pdf</w:t>
+      </w:r>
     </w:p>
     <w:p>
       <w:pPr>
@@ -11583,6 +11809,435 @@
         <w:t xml:space="preserve">- Cài đặt sản phẩm </w:t>
       </w:r>
     </w:p>
+    <w:tbl>
+      <w:tblPr>
+        <w:tblStyle w:val="TableGrid"/>
+        <w:tblW w:w="0" w:type="auto"/>
+        <w:tblBorders>
+          <w:top w:val="none" w:sz="0" w:space="0" w:color="auto"/>
+          <w:left w:val="none" w:sz="0" w:space="0" w:color="auto"/>
+          <w:bottom w:val="none" w:sz="0" w:space="0" w:color="auto"/>
+          <w:right w:val="none" w:sz="0" w:space="0" w:color="auto"/>
+          <w:insideH w:val="none" w:sz="0" w:space="0" w:color="auto"/>
+          <w:insideV w:val="none" w:sz="0" w:space="0" w:color="auto"/>
+        </w:tblBorders>
+        <w:tblLook w:val="04A0"/>
+      </w:tblPr>
+      <w:tblGrid>
+        <w:gridCol w:w="9006"/>
+      </w:tblGrid>
+      <w:tr>
+        <w:tc>
+          <w:tcPr>
+            <w:tcW w:w="9006" w:type="dxa"/>
+          </w:tcPr>
+          <w:p>
+            <w:pPr>
+              <w:pStyle w:val="noidung"/>
+            </w:pPr>
+            <w:r>
+              <w:rPr>
+                <w:noProof/>
+              </w:rPr>
+              <w:drawing>
+                <wp:inline distT="0" distB="0" distL="0" distR="0">
+                  <wp:extent cx="5429250" cy="3752850"/>
+                  <wp:effectExtent l="19050" t="0" r="0" b="0"/>
+                  <wp:docPr id="18" name="Picture 17" descr="B1.png"/>
+                  <wp:cNvGraphicFramePr>
+                    <a:graphicFrameLocks xmlns:a="http://schemas.openxmlformats.org/drawingml/2006/main" noChangeAspect="1"/>
+                  </wp:cNvGraphicFramePr>
+                  <a:graphic xmlns:a="http://schemas.openxmlformats.org/drawingml/2006/main">
+                    <a:graphicData uri="http://schemas.openxmlformats.org/drawingml/2006/picture">
+                      <pic:pic xmlns:pic="http://schemas.openxmlformats.org/drawingml/2006/picture">
+                        <pic:nvPicPr>
+                          <pic:cNvPr id="0" name="B1.png"/>
+                          <pic:cNvPicPr/>
+                        </pic:nvPicPr>
+                        <pic:blipFill>
+                          <a:blip r:embed="rId25"/>
+                          <a:stretch>
+                            <a:fillRect/>
+                          </a:stretch>
+                        </pic:blipFill>
+                        <pic:spPr>
+                          <a:xfrm>
+                            <a:off x="0" y="0"/>
+                            <a:ext cx="5429250" cy="3752850"/>
+                          </a:xfrm>
+                          <a:prstGeom prst="rect">
+                            <a:avLst/>
+                          </a:prstGeom>
+                        </pic:spPr>
+                      </pic:pic>
+                    </a:graphicData>
+                  </a:graphic>
+                </wp:inline>
+              </w:drawing>
+            </w:r>
+          </w:p>
+        </w:tc>
+      </w:tr>
+      <w:tr>
+        <w:tc>
+          <w:tcPr>
+            <w:tcW w:w="9006" w:type="dxa"/>
+          </w:tcPr>
+          <w:p>
+            <w:pPr>
+              <w:pStyle w:val="noidung"/>
+              <w:jc w:val="center"/>
+            </w:pPr>
+            <w:r>
+              <w:t>Hình 16: Chọn file MSI Cài đặt và nhấn đúp chuột</w:t>
+            </w:r>
+          </w:p>
+        </w:tc>
+      </w:tr>
+      <w:tr>
+        <w:tc>
+          <w:tcPr>
+            <w:tcW w:w="9006" w:type="dxa"/>
+          </w:tcPr>
+          <w:p>
+            <w:pPr>
+              <w:pStyle w:val="noidung"/>
+            </w:pPr>
+            <w:r>
+              <w:rPr>
+                <w:noProof/>
+              </w:rPr>
+              <w:lastRenderedPageBreak/>
+              <w:drawing>
+                <wp:inline distT="0" distB="0" distL="0" distR="0">
+                  <wp:extent cx="5581650" cy="3913505"/>
+                  <wp:effectExtent l="19050" t="0" r="0" b="0"/>
+                  <wp:docPr id="19" name="Picture 18" descr="B2.png"/>
+                  <wp:cNvGraphicFramePr>
+                    <a:graphicFrameLocks xmlns:a="http://schemas.openxmlformats.org/drawingml/2006/main" noChangeAspect="1"/>
+                  </wp:cNvGraphicFramePr>
+                  <a:graphic xmlns:a="http://schemas.openxmlformats.org/drawingml/2006/main">
+                    <a:graphicData uri="http://schemas.openxmlformats.org/drawingml/2006/picture">
+                      <pic:pic xmlns:pic="http://schemas.openxmlformats.org/drawingml/2006/picture">
+                        <pic:nvPicPr>
+                          <pic:cNvPr id="0" name="B2.png"/>
+                          <pic:cNvPicPr/>
+                        </pic:nvPicPr>
+                        <pic:blipFill>
+                          <a:blip r:embed="rId26"/>
+                          <a:stretch>
+                            <a:fillRect/>
+                          </a:stretch>
+                        </pic:blipFill>
+                        <pic:spPr>
+                          <a:xfrm>
+                            <a:off x="0" y="0"/>
+                            <a:ext cx="5581650" cy="3913505"/>
+                          </a:xfrm>
+                          <a:prstGeom prst="rect">
+                            <a:avLst/>
+                          </a:prstGeom>
+                        </pic:spPr>
+                      </pic:pic>
+                    </a:graphicData>
+                  </a:graphic>
+                </wp:inline>
+              </w:drawing>
+            </w:r>
+          </w:p>
+        </w:tc>
+      </w:tr>
+      <w:tr>
+        <w:tc>
+          <w:tcPr>
+            <w:tcW w:w="9006" w:type="dxa"/>
+          </w:tcPr>
+          <w:p>
+            <w:pPr>
+              <w:pStyle w:val="noidung"/>
+              <w:jc w:val="center"/>
+            </w:pPr>
+            <w:r>
+              <w:t>Hình 17: Bắt đầu vào giao diện cài, nhấn NEXT</w:t>
+            </w:r>
+          </w:p>
+        </w:tc>
+      </w:tr>
+      <w:tr>
+        <w:tc>
+          <w:tcPr>
+            <w:tcW w:w="9006" w:type="dxa"/>
+          </w:tcPr>
+          <w:p>
+            <w:pPr>
+              <w:pStyle w:val="noidung"/>
+            </w:pPr>
+            <w:r>
+              <w:rPr>
+                <w:noProof/>
+              </w:rPr>
+              <w:drawing>
+                <wp:inline distT="0" distB="0" distL="0" distR="0">
+                  <wp:extent cx="5581650" cy="4160520"/>
+                  <wp:effectExtent l="19050" t="0" r="0" b="0"/>
+                  <wp:docPr id="20" name="Picture 19" descr="B3.png"/>
+                  <wp:cNvGraphicFramePr>
+                    <a:graphicFrameLocks xmlns:a="http://schemas.openxmlformats.org/drawingml/2006/main" noChangeAspect="1"/>
+                  </wp:cNvGraphicFramePr>
+                  <a:graphic xmlns:a="http://schemas.openxmlformats.org/drawingml/2006/main">
+                    <a:graphicData uri="http://schemas.openxmlformats.org/drawingml/2006/picture">
+                      <pic:pic xmlns:pic="http://schemas.openxmlformats.org/drawingml/2006/picture">
+                        <pic:nvPicPr>
+                          <pic:cNvPr id="0" name="B3.png"/>
+                          <pic:cNvPicPr/>
+                        </pic:nvPicPr>
+                        <pic:blipFill>
+                          <a:blip r:embed="rId27"/>
+                          <a:stretch>
+                            <a:fillRect/>
+                          </a:stretch>
+                        </pic:blipFill>
+                        <pic:spPr>
+                          <a:xfrm>
+                            <a:off x="0" y="0"/>
+                            <a:ext cx="5581650" cy="4160520"/>
+                          </a:xfrm>
+                          <a:prstGeom prst="rect">
+                            <a:avLst/>
+                          </a:prstGeom>
+                        </pic:spPr>
+                      </pic:pic>
+                    </a:graphicData>
+                  </a:graphic>
+                </wp:inline>
+              </w:drawing>
+            </w:r>
+          </w:p>
+        </w:tc>
+      </w:tr>
+      <w:tr>
+        <w:tc>
+          <w:tcPr>
+            <w:tcW w:w="9006" w:type="dxa"/>
+          </w:tcPr>
+          <w:p>
+            <w:pPr>
+              <w:pStyle w:val="noidung"/>
+              <w:jc w:val="center"/>
+            </w:pPr>
+            <w:r>
+              <w:t>Hình 18: Chọn đồng ý thỏa thuận, nhấn NEXT</w:t>
+            </w:r>
+          </w:p>
+        </w:tc>
+      </w:tr>
+      <w:tr>
+        <w:tc>
+          <w:tcPr>
+            <w:tcW w:w="9006" w:type="dxa"/>
+          </w:tcPr>
+          <w:p>
+            <w:pPr>
+              <w:pStyle w:val="noidung"/>
+            </w:pPr>
+            <w:r>
+              <w:rPr>
+                <w:noProof/>
+              </w:rPr>
+              <w:lastRenderedPageBreak/>
+              <w:drawing>
+                <wp:inline distT="0" distB="0" distL="0" distR="0">
+                  <wp:extent cx="5581650" cy="4129405"/>
+                  <wp:effectExtent l="19050" t="0" r="0" b="0"/>
+                  <wp:docPr id="21" name="Picture 20" descr="B4.png"/>
+                  <wp:cNvGraphicFramePr>
+                    <a:graphicFrameLocks xmlns:a="http://schemas.openxmlformats.org/drawingml/2006/main" noChangeAspect="1"/>
+                  </wp:cNvGraphicFramePr>
+                  <a:graphic xmlns:a="http://schemas.openxmlformats.org/drawingml/2006/main">
+                    <a:graphicData uri="http://schemas.openxmlformats.org/drawingml/2006/picture">
+                      <pic:pic xmlns:pic="http://schemas.openxmlformats.org/drawingml/2006/picture">
+                        <pic:nvPicPr>
+                          <pic:cNvPr id="0" name="B4.png"/>
+                          <pic:cNvPicPr/>
+                        </pic:nvPicPr>
+                        <pic:blipFill>
+                          <a:blip r:embed="rId28"/>
+                          <a:stretch>
+                            <a:fillRect/>
+                          </a:stretch>
+                        </pic:blipFill>
+                        <pic:spPr>
+                          <a:xfrm>
+                            <a:off x="0" y="0"/>
+                            <a:ext cx="5581650" cy="4129405"/>
+                          </a:xfrm>
+                          <a:prstGeom prst="rect">
+                            <a:avLst/>
+                          </a:prstGeom>
+                        </pic:spPr>
+                      </pic:pic>
+                    </a:graphicData>
+                  </a:graphic>
+                </wp:inline>
+              </w:drawing>
+            </w:r>
+          </w:p>
+        </w:tc>
+      </w:tr>
+      <w:tr>
+        <w:tc>
+          <w:tcPr>
+            <w:tcW w:w="9006" w:type="dxa"/>
+          </w:tcPr>
+          <w:p>
+            <w:pPr>
+              <w:pStyle w:val="noidung"/>
+              <w:jc w:val="center"/>
+            </w:pPr>
+            <w:r>
+              <w:t>Hình 18: Chọn đường dẫn cài đặt, hoặc để mặc định, chọn NEXT</w:t>
+            </w:r>
+          </w:p>
+        </w:tc>
+      </w:tr>
+      <w:tr>
+        <w:tc>
+          <w:tcPr>
+            <w:tcW w:w="9006" w:type="dxa"/>
+          </w:tcPr>
+          <w:p>
+            <w:pPr>
+              <w:pStyle w:val="noidung"/>
+            </w:pPr>
+            <w:r>
+              <w:rPr>
+                <w:noProof/>
+              </w:rPr>
+              <w:drawing>
+                <wp:inline distT="0" distB="0" distL="0" distR="0">
+                  <wp:extent cx="5438775" cy="4238625"/>
+                  <wp:effectExtent l="19050" t="0" r="9525" b="0"/>
+                  <wp:docPr id="22" name="Picture 21" descr="B5.png"/>
+                  <wp:cNvGraphicFramePr>
+                    <a:graphicFrameLocks xmlns:a="http://schemas.openxmlformats.org/drawingml/2006/main" noChangeAspect="1"/>
+                  </wp:cNvGraphicFramePr>
+                  <a:graphic xmlns:a="http://schemas.openxmlformats.org/drawingml/2006/main">
+                    <a:graphicData uri="http://schemas.openxmlformats.org/drawingml/2006/picture">
+                      <pic:pic xmlns:pic="http://schemas.openxmlformats.org/drawingml/2006/picture">
+                        <pic:nvPicPr>
+                          <pic:cNvPr id="0" name="B5.png"/>
+                          <pic:cNvPicPr/>
+                        </pic:nvPicPr>
+                        <pic:blipFill>
+                          <a:blip r:embed="rId29"/>
+                          <a:stretch>
+                            <a:fillRect/>
+                          </a:stretch>
+                        </pic:blipFill>
+                        <pic:spPr>
+                          <a:xfrm>
+                            <a:off x="0" y="0"/>
+                            <a:ext cx="5438775" cy="4238625"/>
+                          </a:xfrm>
+                          <a:prstGeom prst="rect">
+                            <a:avLst/>
+                          </a:prstGeom>
+                        </pic:spPr>
+                      </pic:pic>
+                    </a:graphicData>
+                  </a:graphic>
+                </wp:inline>
+              </w:drawing>
+            </w:r>
+          </w:p>
+        </w:tc>
+      </w:tr>
+      <w:tr>
+        <w:tc>
+          <w:tcPr>
+            <w:tcW w:w="9006" w:type="dxa"/>
+          </w:tcPr>
+          <w:p>
+            <w:pPr>
+              <w:pStyle w:val="noidung"/>
+              <w:jc w:val="center"/>
+            </w:pPr>
+            <w:r>
+              <w:t>Hình 19: Nhấn INSTALL để bắt đầu cài đặt</w:t>
+            </w:r>
+          </w:p>
+        </w:tc>
+      </w:tr>
+      <w:tr>
+        <w:tc>
+          <w:tcPr>
+            <w:tcW w:w="9006" w:type="dxa"/>
+          </w:tcPr>
+          <w:p>
+            <w:pPr>
+              <w:pStyle w:val="noidung"/>
+            </w:pPr>
+            <w:r>
+              <w:rPr>
+                <w:noProof/>
+              </w:rPr>
+              <w:lastRenderedPageBreak/>
+              <w:drawing>
+                <wp:inline distT="0" distB="0" distL="0" distR="0">
+                  <wp:extent cx="5581650" cy="4471035"/>
+                  <wp:effectExtent l="19050" t="0" r="0" b="0"/>
+                  <wp:docPr id="23" name="Picture 22" descr="B6.png"/>
+                  <wp:cNvGraphicFramePr>
+                    <a:graphicFrameLocks xmlns:a="http://schemas.openxmlformats.org/drawingml/2006/main" noChangeAspect="1"/>
+                  </wp:cNvGraphicFramePr>
+                  <a:graphic xmlns:a="http://schemas.openxmlformats.org/drawingml/2006/main">
+                    <a:graphicData uri="http://schemas.openxmlformats.org/drawingml/2006/picture">
+                      <pic:pic xmlns:pic="http://schemas.openxmlformats.org/drawingml/2006/picture">
+                        <pic:nvPicPr>
+                          <pic:cNvPr id="0" name="B6.png"/>
+                          <pic:cNvPicPr/>
+                        </pic:nvPicPr>
+                        <pic:blipFill>
+                          <a:blip r:embed="rId30"/>
+                          <a:stretch>
+                            <a:fillRect/>
+                          </a:stretch>
+                        </pic:blipFill>
+                        <pic:spPr>
+                          <a:xfrm>
+                            <a:off x="0" y="0"/>
+                            <a:ext cx="5581650" cy="4471035"/>
+                          </a:xfrm>
+                          <a:prstGeom prst="rect">
+                            <a:avLst/>
+                          </a:prstGeom>
+                        </pic:spPr>
+                      </pic:pic>
+                    </a:graphicData>
+                  </a:graphic>
+                </wp:inline>
+              </w:drawing>
+            </w:r>
+          </w:p>
+        </w:tc>
+      </w:tr>
+      <w:tr>
+        <w:tc>
+          <w:tcPr>
+            <w:tcW w:w="9006" w:type="dxa"/>
+          </w:tcPr>
+          <w:p>
+            <w:pPr>
+              <w:pStyle w:val="noidung"/>
+              <w:jc w:val="center"/>
+            </w:pPr>
+            <w:r>
+              <w:t>Hình 20: Chờ tiến trình cài đặt hoàn tất</w:t>
+            </w:r>
+          </w:p>
+        </w:tc>
+      </w:tr>
+    </w:tbl>
     <w:p>
       <w:pPr>
         <w:pStyle w:val="noidung"/>
@@ -11592,11 +12247,22 @@
       <w:pPr>
         <w:pStyle w:val="mucl2"/>
       </w:pPr>
-      <w:bookmarkStart w:id="70" w:name="_Toc334257140"/>
+      <w:bookmarkStart w:id="70" w:name="_Toc334263974"/>
       <w:r>
         <w:t>4.3 Hướng dẫn sử dụng</w:t>
       </w:r>
       <w:bookmarkEnd w:id="70"/>
+    </w:p>
+    <w:p>
+      <w:pPr>
+        <w:pStyle w:val="noidung"/>
+      </w:pPr>
+      <w:r>
+        <w:t>Xem tài liệu hướng dẫn  sử dụng bản .PDF đi kèm : huongdan_sudung.pdf</w:t>
+      </w:r>
+      <w:r>
+        <w:t xml:space="preserve"> </w:t>
+      </w:r>
       <w:r>
         <w:br w:type="page"/>
       </w:r>
@@ -11608,7 +12274,7 @@
           <w:lang w:val="vi-VN"/>
         </w:rPr>
       </w:pPr>
-      <w:bookmarkStart w:id="71" w:name="_Toc334257141"/>
+      <w:bookmarkStart w:id="71" w:name="_Toc334263975"/>
       <w:r>
         <w:rPr>
           <w:lang w:val="vi-VN"/>
@@ -11819,7 +12485,7 @@
       <w:pPr>
         <w:pStyle w:val="CHUONG"/>
       </w:pPr>
-      <w:bookmarkStart w:id="72" w:name="_Toc334257142"/>
+      <w:bookmarkStart w:id="72" w:name="_Toc334263976"/>
       <w:r>
         <w:lastRenderedPageBreak/>
         <w:t>Lời cảm ơn</w:t>
@@ -11893,7 +12559,7 @@
       <w:pPr>
         <w:pStyle w:val="CHUONG"/>
       </w:pPr>
-      <w:bookmarkStart w:id="73" w:name="_Toc334257143"/>
+      <w:bookmarkStart w:id="73" w:name="_Toc334263977"/>
       <w:r>
         <w:rPr>
           <w:lang w:val="vi-VN"/>
@@ -11974,7 +12640,7 @@
       <w:pPr>
         <w:pStyle w:val="noidung"/>
       </w:pPr>
-      <w:hyperlink r:id="rId25" w:history="1">
+      <w:hyperlink r:id="rId31" w:history="1">
         <w:r>
           <w:rPr>
             <w:rStyle w:val="Hyperlink"/>
@@ -11987,7 +12653,7 @@
       <w:pPr>
         <w:pStyle w:val="noidung"/>
       </w:pPr>
-      <w:hyperlink r:id="rId26" w:history="1">
+      <w:hyperlink r:id="rId32" w:history="1">
         <w:r>
           <w:rPr>
             <w:rStyle w:val="Hyperlink"/>
@@ -12000,7 +12666,7 @@
       <w:pPr>
         <w:pStyle w:val="noidung"/>
       </w:pPr>
-      <w:hyperlink r:id="rId27" w:history="1">
+      <w:hyperlink r:id="rId33" w:history="1">
         <w:r>
           <w:rPr>
             <w:rStyle w:val="Hyperlink"/>
@@ -12013,7 +12679,7 @@
       <w:pPr>
         <w:pStyle w:val="noidung"/>
       </w:pPr>
-      <w:hyperlink r:id="rId28" w:history="1">
+      <w:hyperlink r:id="rId34" w:history="1">
         <w:r>
           <w:rPr>
             <w:rStyle w:val="Hyperlink"/>
@@ -12049,7 +12715,7 @@
           <w:lang w:val="vi-VN"/>
         </w:rPr>
       </w:pPr>
-      <w:bookmarkStart w:id="74" w:name="_Toc334257144"/>
+      <w:bookmarkStart w:id="74" w:name="_Toc334263978"/>
       <w:r>
         <w:rPr>
           <w:lang w:val="vi-VN"/>

</xml_diff>